<commit_message>
edited the schedule on gdd
</commit_message>
<xml_diff>
--- a/Dinometry Dash/Documentation/GDD TemplatePrj3.docx
+++ b/Dinometry Dash/Documentation/GDD TemplatePrj3.docx
@@ -403,86 +403,110 @@
         </w:rPr>
         <w:t>Day 1</w:t>
       </w:r>
-    </w:p>
-    <w:p>
-      <w:pPr>
-        <w:pStyle w:val="ListParagraph"/>
-        <w:numPr>
-          <w:ilvl w:val="1"/>
-          <w:numId w:val="1"/>
-        </w:numPr>
-        <w:rPr>
-          <w:color w:val="auto"/>
-        </w:rPr>
-      </w:pPr>
-      <w:r>
-        <w:rPr>
-          <w:color w:val="auto"/>
-        </w:rPr>
-        <w:t>We met up with each other and spent time figuring out what game we wanted to make a master copy of, which in the end was the t-rex chrome game</w:t>
-      </w:r>
-    </w:p>
-    <w:p>
-      <w:pPr>
-        <w:pStyle w:val="ListParagraph"/>
-        <w:numPr>
-          <w:ilvl w:val="0"/>
-          <w:numId w:val="1"/>
-        </w:numPr>
+      <w:r>
         <w:rPr>
           <w:color w:val="auto"/>
           <w:sz w:val="26"/>
           <w:szCs w:val="26"/>
         </w:rPr>
-      </w:pPr>
-      <w:r>
+        <w:t xml:space="preserve"> (January 29 2020)</w:t>
+      </w:r>
+    </w:p>
+    <w:p>
+      <w:pPr>
+        <w:pStyle w:val="ListParagraph"/>
+        <w:numPr>
+          <w:ilvl w:val="1"/>
+          <w:numId w:val="1"/>
+        </w:numPr>
+        <w:rPr>
+          <w:color w:val="auto"/>
+        </w:rPr>
+      </w:pPr>
+      <w:r>
+        <w:rPr>
+          <w:color w:val="auto"/>
+        </w:rPr>
+        <w:t>We met up with each other and spent time figuring out what game we wanted to make a master copy of, which in the end was the t-rex chrome game</w:t>
+      </w:r>
+    </w:p>
+    <w:p>
+      <w:pPr>
+        <w:pStyle w:val="ListParagraph"/>
+        <w:numPr>
+          <w:ilvl w:val="0"/>
+          <w:numId w:val="1"/>
+        </w:numPr>
         <w:rPr>
           <w:color w:val="auto"/>
           <w:sz w:val="26"/>
           <w:szCs w:val="26"/>
         </w:rPr>
-        <w:t>Day 2</w:t>
-      </w:r>
-    </w:p>
-    <w:p>
-      <w:pPr>
-        <w:pStyle w:val="ListParagraph"/>
-        <w:numPr>
-          <w:ilvl w:val="1"/>
-          <w:numId w:val="1"/>
-        </w:numPr>
-        <w:rPr>
-          <w:color w:val="auto"/>
-        </w:rPr>
-      </w:pPr>
-      <w:r>
-        <w:rPr>
-          <w:color w:val="auto"/>
-        </w:rPr>
-        <w:t>Artists worked on figuring out how to do basic walking cycle animation and imputing that into Unity, while the programmers started working on the scripting on Unity</w:t>
-      </w:r>
-    </w:p>
-    <w:p>
-      <w:pPr>
-        <w:pStyle w:val="ListParagraph"/>
-        <w:numPr>
-          <w:ilvl w:val="0"/>
-          <w:numId w:val="1"/>
-        </w:numPr>
+      </w:pPr>
+      <w:r>
         <w:rPr>
           <w:color w:val="auto"/>
           <w:sz w:val="26"/>
           <w:szCs w:val="26"/>
         </w:rPr>
-      </w:pPr>
+        <w:t>Day 2</w:t>
+      </w:r>
       <w:r>
         <w:rPr>
           <w:color w:val="auto"/>
           <w:sz w:val="26"/>
           <w:szCs w:val="26"/>
         </w:rPr>
+        <w:t xml:space="preserve"> (January 30 2020)</w:t>
+      </w:r>
+    </w:p>
+    <w:p>
+      <w:pPr>
+        <w:pStyle w:val="ListParagraph"/>
+        <w:numPr>
+          <w:ilvl w:val="1"/>
+          <w:numId w:val="1"/>
+        </w:numPr>
+        <w:rPr>
+          <w:color w:val="auto"/>
+        </w:rPr>
+      </w:pPr>
+      <w:r>
+        <w:rPr>
+          <w:color w:val="auto"/>
+        </w:rPr>
+        <w:t>Artists worked on figuring out how to do basic walking cycle animation and imputing that into Unity, while the programmers started working on the scripting on Unity</w:t>
+      </w:r>
+    </w:p>
+    <w:p>
+      <w:pPr>
+        <w:pStyle w:val="ListParagraph"/>
+        <w:numPr>
+          <w:ilvl w:val="0"/>
+          <w:numId w:val="1"/>
+        </w:numPr>
+        <w:rPr>
+          <w:color w:val="auto"/>
+          <w:sz w:val="26"/>
+          <w:szCs w:val="26"/>
+        </w:rPr>
+      </w:pPr>
+      <w:r>
+        <w:rPr>
+          <w:color w:val="auto"/>
+          <w:sz w:val="26"/>
+          <w:szCs w:val="26"/>
+        </w:rPr>
         <w:t>Day 3</w:t>
       </w:r>
+      <w:r>
+        <w:rPr>
+          <w:color w:val="auto"/>
+          <w:sz w:val="26"/>
+          <w:szCs w:val="26"/>
+        </w:rPr>
+        <w:t xml:space="preserve"> (January 31 2020)</w:t>
+      </w:r>
     </w:p>
     <w:p>
       <w:pPr>
@@ -608,6 +632,118 @@
           <w:color w:val="auto"/>
         </w:rPr>
         <w:t>Sound Lead started figuring out the final sounds</w:t>
+      </w:r>
+    </w:p>
+    <w:p>
+      <w:pPr>
+        <w:pStyle w:val="ListParagraph"/>
+        <w:numPr>
+          <w:ilvl w:val="0"/>
+          <w:numId w:val="1"/>
+        </w:numPr>
+        <w:rPr>
+          <w:color w:val="auto"/>
+          <w:sz w:val="26"/>
+          <w:szCs w:val="26"/>
+        </w:rPr>
+      </w:pPr>
+      <w:r>
+        <w:rPr>
+          <w:color w:val="auto"/>
+          <w:sz w:val="26"/>
+          <w:szCs w:val="26"/>
+        </w:rPr>
+        <w:t>Day 4 (February 3, 2020)</w:t>
+      </w:r>
+    </w:p>
+    <w:p>
+      <w:pPr>
+        <w:pStyle w:val="ListParagraph"/>
+        <w:numPr>
+          <w:ilvl w:val="1"/>
+          <w:numId w:val="1"/>
+        </w:numPr>
+        <w:rPr>
+          <w:color w:val="auto"/>
+        </w:rPr>
+      </w:pPr>
+      <w:r>
+        <w:rPr>
+          <w:color w:val="auto"/>
+        </w:rPr>
+        <w:t>Finish Pitch poster</w:t>
+      </w:r>
+    </w:p>
+    <w:p>
+      <w:pPr>
+        <w:pStyle w:val="ListParagraph"/>
+        <w:numPr>
+          <w:ilvl w:val="1"/>
+          <w:numId w:val="1"/>
+        </w:numPr>
+        <w:rPr>
+          <w:color w:val="auto"/>
+        </w:rPr>
+      </w:pPr>
+      <w:r>
+        <w:rPr>
+          <w:color w:val="auto"/>
+        </w:rPr>
+        <w:t>Create schedule</w:t>
+      </w:r>
+    </w:p>
+    <w:p>
+      <w:pPr>
+        <w:pStyle w:val="ListParagraph"/>
+        <w:numPr>
+          <w:ilvl w:val="1"/>
+          <w:numId w:val="1"/>
+        </w:numPr>
+        <w:rPr>
+          <w:color w:val="auto"/>
+        </w:rPr>
+      </w:pPr>
+      <w:r>
+        <w:rPr>
+          <w:color w:val="auto"/>
+        </w:rPr>
+        <w:t>Art lead continued working on sprites</w:t>
+      </w:r>
+    </w:p>
+    <w:p>
+      <w:pPr>
+        <w:pStyle w:val="ListParagraph"/>
+        <w:numPr>
+          <w:ilvl w:val="1"/>
+          <w:numId w:val="1"/>
+        </w:numPr>
+        <w:rPr>
+          <w:color w:val="auto"/>
+        </w:rPr>
+      </w:pPr>
+      <w:r>
+        <w:rPr>
+          <w:color w:val="auto"/>
+        </w:rPr>
+        <w:t>Tech lead continued working on programming</w:t>
+      </w:r>
+    </w:p>
+    <w:p>
+      <w:pPr>
+        <w:pStyle w:val="ListParagraph"/>
+        <w:numPr>
+          <w:ilvl w:val="1"/>
+          <w:numId w:val="1"/>
+        </w:numPr>
+        <w:rPr>
+          <w:color w:val="auto"/>
+        </w:rPr>
+      </w:pPr>
+      <w:r>
+        <w:rPr>
+          <w:color w:val="auto"/>
+        </w:rPr>
+        <w:t>Sound lead continued working on sounds</w:t>
       </w:r>
       <w:bookmarkStart w:id="10" w:name="_GoBack"/>
       <w:bookmarkEnd w:id="10"/>

</xml_diff>